<commit_message>
Updated information lost due to glitched save
</commit_message>
<xml_diff>
--- a/Final Document.docx
+++ b/Final Document.docx
@@ -106,6 +106,7 @@
                                     <w:dataBinding w:prefixMappings="xmlns:ns0='http://purl.org/dc/elements/1.1/' xmlns:ns1='http://schemas.openxmlformats.org/package/2006/metadata/core-properties' " w:xpath="/ns1:coreProperties[1]/ns0:title[1]" w:storeItemID="{6C3C8BC8-F283-45AE-878A-BAB7291924A1}"/>
                                     <w:text/>
                                   </w:sdtPr>
+                                  <w:sdtEndPr/>
                                   <w:sdtContent>
                                     <w:r>
                                       <w:rPr>
@@ -132,6 +133,7 @@
                                   <w:dataBinding w:prefixMappings="xmlns:ns0='http://purl.org/dc/elements/1.1/' xmlns:ns1='http://schemas.openxmlformats.org/package/2006/metadata/core-properties' " w:xpath="/ns1:coreProperties[1]/ns0:subject[1]" w:storeItemID="{6C3C8BC8-F283-45AE-878A-BAB7291924A1}"/>
                                   <w:text/>
                                 </w:sdtPr>
+                                <w:sdtEndPr/>
                                 <w:sdtContent>
                                   <w:p>
                                     <w:pPr>
@@ -208,6 +210,7 @@
                                   <w:dataBinding w:prefixMappings="xmlns:ns0='http://purl.org/dc/elements/1.1/' xmlns:ns1='http://schemas.openxmlformats.org/package/2006/metadata/core-properties' " w:xpath="/ns1:coreProperties[1]/ns0:creator[1]" w:storeItemID="{6C3C8BC8-F283-45AE-878A-BAB7291924A1}"/>
                                   <w:text/>
                                 </w:sdtPr>
+                                <w:sdtEndPr/>
                                 <w:sdtContent>
                                   <w:p>
                                     <w:pPr>
@@ -503,6 +506,7 @@
                                     <w:calendar w:val="gregorian"/>
                                   </w:date>
                                 </w:sdtPr>
+                                <w:sdtEndPr/>
                                 <w:sdtContent>
                                   <w:p>
                                     <w:pPr>
@@ -622,22 +626,6 @@
     <w:bookmarkEnd w:id="0"/>
     <w:p>
       <w:pPr>
-        <w:rPr>
-          <w:noProof/>
-        </w:rPr>
-      </w:pPr>
-      <w:r>
-        <w:fldChar w:fldCharType="begin"/>
-      </w:r>
-      <w:r>
-        <w:instrText xml:space="preserve"> TOC \o "1-1" \h \z \u </w:instrText>
-      </w:r>
-      <w:r>
-        <w:fldChar w:fldCharType="separate"/>
-      </w:r>
-    </w:p>
-    <w:p>
-      <w:pPr>
         <w:pStyle w:val="TOC1"/>
         <w:tabs>
           <w:tab w:val="right" w:leader="dot" w:pos="9350"/>
@@ -647,7 +635,16 @@
           <w:noProof/>
         </w:rPr>
       </w:pPr>
-      <w:hyperlink w:anchor="_Toc480883297" w:history="1">
+      <w:r>
+        <w:fldChar w:fldCharType="begin"/>
+      </w:r>
+      <w:r>
+        <w:instrText xml:space="preserve"> TOC \o "1-1" \h \z \u </w:instrText>
+      </w:r>
+      <w:r>
+        <w:fldChar w:fldCharType="separate"/>
+      </w:r>
+      <w:hyperlink w:anchor="_Toc480885002" w:history="1">
         <w:r>
           <w:rPr>
             <w:rStyle w:val="Hyperlink"/>
@@ -674,7 +671,7 @@
             <w:noProof/>
             <w:webHidden/>
           </w:rPr>
-          <w:instrText xml:space="preserve"> PAGEREF _Toc480883297 \h </w:instrText>
+          <w:instrText xml:space="preserve"> PAGEREF _Toc480885002 \h </w:instrText>
         </w:r>
         <w:r>
           <w:rPr>
@@ -694,7 +691,7 @@
             <w:noProof/>
             <w:webHidden/>
           </w:rPr>
-          <w:t>1</w:t>
+          <w:t>2</w:t>
         </w:r>
         <w:r>
           <w:rPr>
@@ -716,7 +713,7 @@
           <w:noProof/>
         </w:rPr>
       </w:pPr>
-      <w:hyperlink w:anchor="_Toc480883298" w:history="1">
+      <w:hyperlink w:anchor="_Toc480885003" w:history="1">
         <w:r>
           <w:rPr>
             <w:rStyle w:val="Hyperlink"/>
@@ -743,7 +740,7 @@
             <w:noProof/>
             <w:webHidden/>
           </w:rPr>
-          <w:instrText xml:space="preserve"> PAGEREF _Toc480883298 \h </w:instrText>
+          <w:instrText xml:space="preserve"> PAGEREF _Toc480885003 \h </w:instrText>
         </w:r>
         <w:r>
           <w:rPr>
@@ -763,7 +760,7 @@
             <w:noProof/>
             <w:webHidden/>
           </w:rPr>
-          <w:t>1</w:t>
+          <w:t>2</w:t>
         </w:r>
         <w:r>
           <w:rPr>
@@ -785,7 +782,76 @@
           <w:noProof/>
         </w:rPr>
       </w:pPr>
-      <w:hyperlink w:anchor="_Toc480883299" w:history="1">
+      <w:hyperlink w:anchor="_Toc480885004" w:history="1">
+        <w:r>
+          <w:rPr>
+            <w:rStyle w:val="Hyperlink"/>
+            <w:noProof/>
+          </w:rPr>
+          <w:t>Overview</w:t>
+        </w:r>
+        <w:r>
+          <w:rPr>
+            <w:noProof/>
+            <w:webHidden/>
+          </w:rPr>
+          <w:tab/>
+        </w:r>
+        <w:r>
+          <w:rPr>
+            <w:noProof/>
+            <w:webHidden/>
+          </w:rPr>
+          <w:fldChar w:fldCharType="begin"/>
+        </w:r>
+        <w:r>
+          <w:rPr>
+            <w:noProof/>
+            <w:webHidden/>
+          </w:rPr>
+          <w:instrText xml:space="preserve"> PAGEREF _Toc480885004 \h </w:instrText>
+        </w:r>
+        <w:r>
+          <w:rPr>
+            <w:noProof/>
+            <w:webHidden/>
+          </w:rPr>
+        </w:r>
+        <w:r>
+          <w:rPr>
+            <w:noProof/>
+            <w:webHidden/>
+          </w:rPr>
+          <w:fldChar w:fldCharType="separate"/>
+        </w:r>
+        <w:r>
+          <w:rPr>
+            <w:noProof/>
+            <w:webHidden/>
+          </w:rPr>
+          <w:t>3</w:t>
+        </w:r>
+        <w:r>
+          <w:rPr>
+            <w:noProof/>
+            <w:webHidden/>
+          </w:rPr>
+          <w:fldChar w:fldCharType="end"/>
+        </w:r>
+      </w:hyperlink>
+    </w:p>
+    <w:p>
+      <w:pPr>
+        <w:pStyle w:val="TOC1"/>
+        <w:tabs>
+          <w:tab w:val="right" w:leader="dot" w:pos="9350"/>
+        </w:tabs>
+        <w:rPr>
+          <w:rFonts w:eastAsiaTheme="minorEastAsia"/>
+          <w:noProof/>
+        </w:rPr>
+      </w:pPr>
+      <w:hyperlink w:anchor="_Toc480885005" w:history="1">
         <w:r>
           <w:rPr>
             <w:rStyle w:val="Hyperlink"/>
@@ -812,7 +878,7 @@
             <w:noProof/>
             <w:webHidden/>
           </w:rPr>
-          <w:instrText xml:space="preserve"> PAGEREF _Toc480883299 \h </w:instrText>
+          <w:instrText xml:space="preserve"> PAGEREF _Toc480885005 \h </w:instrText>
         </w:r>
         <w:r>
           <w:rPr>
@@ -854,7 +920,7 @@
           <w:noProof/>
         </w:rPr>
       </w:pPr>
-      <w:hyperlink w:anchor="_Toc480883300" w:history="1">
+      <w:hyperlink w:anchor="_Toc480885006" w:history="1">
         <w:r>
           <w:rPr>
             <w:rStyle w:val="Hyperlink"/>
@@ -881,7 +947,7 @@
             <w:noProof/>
             <w:webHidden/>
           </w:rPr>
-          <w:instrText xml:space="preserve"> PAGEREF _Toc480883300 \h </w:instrText>
+          <w:instrText xml:space="preserve"> PAGEREF _Toc480885006 \h </w:instrText>
         </w:r>
         <w:r>
           <w:rPr>
@@ -901,7 +967,7 @@
             <w:noProof/>
             <w:webHidden/>
           </w:rPr>
-          <w:t>4</w:t>
+          <w:t>5</w:t>
         </w:r>
         <w:r>
           <w:rPr>
@@ -913,75 +979,6 @@
       </w:hyperlink>
     </w:p>
     <w:p>
-      <w:pPr>
-        <w:pStyle w:val="TOC1"/>
-        <w:tabs>
-          <w:tab w:val="right" w:leader="dot" w:pos="9350"/>
-        </w:tabs>
-        <w:rPr>
-          <w:rFonts w:eastAsiaTheme="minorEastAsia"/>
-          <w:noProof/>
-        </w:rPr>
-      </w:pPr>
-      <w:hyperlink w:anchor="_Toc480883301" w:history="1">
-        <w:r>
-          <w:rPr>
-            <w:rStyle w:val="Hyperlink"/>
-            <w:noProof/>
-          </w:rPr>
-          <w:t>References</w:t>
-        </w:r>
-        <w:r>
-          <w:rPr>
-            <w:noProof/>
-            <w:webHidden/>
-          </w:rPr>
-          <w:tab/>
-        </w:r>
-        <w:r>
-          <w:rPr>
-            <w:noProof/>
-            <w:webHidden/>
-          </w:rPr>
-          <w:fldChar w:fldCharType="begin"/>
-        </w:r>
-        <w:r>
-          <w:rPr>
-            <w:noProof/>
-            <w:webHidden/>
-          </w:rPr>
-          <w:instrText xml:space="preserve"> PAGEREF _Toc480883301 \h </w:instrText>
-        </w:r>
-        <w:r>
-          <w:rPr>
-            <w:noProof/>
-            <w:webHidden/>
-          </w:rPr>
-        </w:r>
-        <w:r>
-          <w:rPr>
-            <w:noProof/>
-            <w:webHidden/>
-          </w:rPr>
-          <w:fldChar w:fldCharType="separate"/>
-        </w:r>
-        <w:r>
-          <w:rPr>
-            <w:noProof/>
-            <w:webHidden/>
-          </w:rPr>
-          <w:t>9</w:t>
-        </w:r>
-        <w:r>
-          <w:rPr>
-            <w:noProof/>
-            <w:webHidden/>
-          </w:rPr>
-          <w:fldChar w:fldCharType="end"/>
-        </w:r>
-      </w:hyperlink>
-    </w:p>
-    <w:p>
       <w:r>
         <w:fldChar w:fldCharType="end"/>
       </w:r>
@@ -990,17 +987,19 @@
       <w:r>
         <w:br w:type="page"/>
       </w:r>
+      <w:bookmarkStart w:id="2" w:name="_GoBack"/>
+      <w:bookmarkEnd w:id="2"/>
     </w:p>
     <w:p>
       <w:pPr>
         <w:pStyle w:val="Heading1"/>
       </w:pPr>
-      <w:bookmarkStart w:id="2" w:name="_Toc480883297"/>
+      <w:bookmarkStart w:id="3" w:name="_Toc480885002"/>
       <w:r>
         <w:lastRenderedPageBreak/>
         <w:t>Declaration of Originality</w:t>
       </w:r>
-      <w:bookmarkEnd w:id="2"/>
+      <w:bookmarkEnd w:id="3"/>
     </w:p>
     <w:p>
       <w:r>
@@ -1017,13 +1016,13 @@
       <w:pPr>
         <w:pStyle w:val="Heading1"/>
       </w:pPr>
-      <w:bookmarkStart w:id="3" w:name="_Toc480883250"/>
-      <w:bookmarkStart w:id="4" w:name="_Toc480883298"/>
+      <w:bookmarkStart w:id="4" w:name="_Toc480883250"/>
+      <w:bookmarkStart w:id="5" w:name="_Toc480885003"/>
       <w:r>
         <w:t>Abstract</w:t>
       </w:r>
-      <w:bookmarkEnd w:id="3"/>
       <w:bookmarkEnd w:id="4"/>
+      <w:bookmarkEnd w:id="5"/>
     </w:p>
     <w:p>
       <w:r>
@@ -1039,11 +1038,13 @@
       <w:pPr>
         <w:pStyle w:val="Heading1"/>
       </w:pPr>
+      <w:bookmarkStart w:id="6" w:name="_Toc480885004"/>
       <w:r>
         <w:lastRenderedPageBreak/>
         <w:t>Overview</w:t>
       </w:r>
       <w:bookmarkEnd w:id="1"/>
+      <w:bookmarkEnd w:id="6"/>
     </w:p>
     <w:p>
       <w:r>
@@ -1067,10 +1068,23 @@
     </w:p>
     <w:p>
       <w:r>
-        <w:t>I created my own team for this semester. D</w:t>
-      </w:r>
-      <w:r>
-        <w:t xml:space="preserve">ocumentation was kept organized by the use of a journal. In it I included a record of what I accomplished during each day I worked on the software as well as a prioritized TODO list to keep myself organized. These items were created from personal insights gathered from the model software (an inventory database I use at my work) as well as input from a peer who would act as a user for me to gather stories from. Prioritize were determined on factors of required functionality (ie creating working models, an active webpage, etc.) and things I wished to learn and experience (ie a user authentication module). </w:t>
+        <w:t>I created my own team for this semester. Documentation was kept organized by the use of a journal. In it I included a record of what I accomplished during each day I worked on the software as well as a prioritized TODO list to keep myself organized. These items were created from personal insights gathered from the model software (an inventory database I use at my work) as well as input from a peer who would act as a user for me to gather stories from. Prioritize were determined on factors of required functionality (</w:t>
+      </w:r>
+      <w:proofErr w:type="spellStart"/>
+      <w:r>
+        <w:t>ie</w:t>
+      </w:r>
+      <w:proofErr w:type="spellEnd"/>
+      <w:r>
+        <w:t xml:space="preserve"> creating working models, an active webpage, etc.) and things I wished to learn and experience (</w:t>
+      </w:r>
+      <w:proofErr w:type="spellStart"/>
+      <w:r>
+        <w:t>ie</w:t>
+      </w:r>
+      <w:proofErr w:type="spellEnd"/>
+      <w:r>
+        <w:t xml:space="preserve"> a user authentication module). </w:t>
       </w:r>
     </w:p>
     <w:p>
@@ -1088,6 +1102,7 @@
           <w:id w:val="-1889025552"/>
           <w:citation/>
         </w:sdtPr>
+        <w:sdtEndPr/>
         <w:sdtContent>
           <w:r>
             <w:fldChar w:fldCharType="begin"/>
@@ -1129,6 +1144,7 @@
           <w:id w:val="-833836161"/>
           <w:citation/>
         </w:sdtPr>
+        <w:sdtEndPr/>
         <w:sdtContent>
           <w:r>
             <w:fldChar w:fldCharType="begin"/>
@@ -1163,8 +1179,13 @@
         <w:t xml:space="preserve"> in order to make my code more portable. </w:t>
       </w:r>
       <w:r>
-        <w:t>Finally, all of my code was kept version controlled using github</w:t>
-      </w:r>
+        <w:t xml:space="preserve">Finally, all of my code was kept version controlled using </w:t>
+      </w:r>
+      <w:proofErr w:type="spellStart"/>
+      <w:r>
+        <w:t>github</w:t>
+      </w:r>
+      <w:proofErr w:type="spellEnd"/>
       <w:r>
         <w:t xml:space="preserve"> </w:t>
       </w:r>
@@ -1173,6 +1194,7 @@
           <w:id w:val="-1084454210"/>
           <w:citation/>
         </w:sdtPr>
+        <w:sdtEndPr/>
         <w:sdtContent>
           <w:r>
             <w:fldChar w:fldCharType="begin"/>
@@ -1268,7 +1290,15 @@
     </w:p>
     <w:p>
       <w:r>
-        <w:t xml:space="preserve">Some of these models are very simple: The item model is simply a primary key with some fields attached to it. There are also instances of foreign keys being used, like in the ‘Store’ -&gt; ‘Manager’ relationship. I’m particularly fond of the intermediary class ‘StoreItem’. This uses the Item and Store models as a unique </w:t>
+        <w:t>Some of these models are very simple: The item model is simply a primary key with some fields attached to it. There are also instances of foreign keys being used, like in the ‘Store’ -&gt; ‘Manager’ relationship. I’m particularly fond of the intermediary class ‘</w:t>
+      </w:r>
+      <w:proofErr w:type="spellStart"/>
+      <w:r>
+        <w:t>StoreItem</w:t>
+      </w:r>
+      <w:proofErr w:type="spellEnd"/>
+      <w:r>
+        <w:t xml:space="preserve">’. This uses the Item and Store models as a unique </w:t>
       </w:r>
       <w:r>
         <w:lastRenderedPageBreak/>
@@ -1277,10 +1307,15 @@
     </w:p>
     <w:p>
       <w:r>
-        <w:t>Handling of the database tables and rows is taken care of by the Django framework, so each of these is created by the handler program ‘manage.py’. Making changes is quick and simple and can be done in real time without taking down the front-end.</w:t>
-      </w:r>
-      <w:r>
-        <w:t xml:space="preserve"> This also allows python methods to run while manipulating data. For example, upon creation of a new ‘Store’ row a set of all combinations of the new store and each ‘Item’ is created in the ‘StoreItem’ table. </w:t>
+        <w:t>Handling of the database tables and rows is taken care of by the Django framework, so each of these is created by the handler program ‘manage.py’. Making changes is quick and simple and can be done in real time without taking down the front-end. This also allows python methods to run while manipulating data. For example, upon creation of a new ‘Store’ row a set of all combinations of the new store and each ‘Item’ is created in the ‘</w:t>
+      </w:r>
+      <w:proofErr w:type="spellStart"/>
+      <w:r>
+        <w:t>StoreItem</w:t>
+      </w:r>
+      <w:proofErr w:type="spellEnd"/>
+      <w:r>
+        <w:t xml:space="preserve">’ table. </w:t>
       </w:r>
       <w:r>
         <w:t xml:space="preserve">Similarly the creation of a ‘User’ causes a ‘Manager’ to be created. </w:t>
@@ -1312,28 +1347,212 @@
       <w:pPr>
         <w:pStyle w:val="Heading1"/>
       </w:pPr>
-      <w:bookmarkStart w:id="5" w:name="_Toc480883252"/>
-      <w:bookmarkStart w:id="6" w:name="_Toc480883299"/>
+      <w:bookmarkStart w:id="7" w:name="_Toc480883252"/>
+      <w:bookmarkStart w:id="8" w:name="_Toc480885005"/>
       <w:r>
         <w:t>User Guide</w:t>
-      </w:r>
-      <w:bookmarkEnd w:id="5"/>
-      <w:bookmarkEnd w:id="6"/>
-    </w:p>
-    <w:p/>
-    <w:p>
-      <w:pPr>
-        <w:pStyle w:val="Heading1"/>
-      </w:pPr>
-      <w:bookmarkStart w:id="7" w:name="_Toc480883253"/>
-      <w:bookmarkStart w:id="8" w:name="_Toc480883300"/>
-      <w:r>
-        <w:t>Original Proposal</w:t>
       </w:r>
       <w:bookmarkEnd w:id="7"/>
       <w:bookmarkEnd w:id="8"/>
     </w:p>
     <w:p>
+      <w:pPr>
+        <w:pStyle w:val="Heading3"/>
+      </w:pPr>
+      <w:r>
+        <w:t>Page list and functions</w:t>
+      </w:r>
+    </w:p>
+    <w:p>
+      <w:pPr>
+        <w:pStyle w:val="ListParagraph"/>
+        <w:numPr>
+          <w:ilvl w:val="0"/>
+          <w:numId w:val="8"/>
+        </w:numPr>
+      </w:pPr>
+      <w:r>
+        <w:t>Store list</w:t>
+      </w:r>
+      <w:r>
+        <w:t xml:space="preserve"> – A list of the stores available in the database. Each store link leads to details regarding the store’s inventory</w:t>
+      </w:r>
+    </w:p>
+    <w:p>
+      <w:pPr>
+        <w:pStyle w:val="ListParagraph"/>
+        <w:numPr>
+          <w:ilvl w:val="1"/>
+          <w:numId w:val="8"/>
+        </w:numPr>
+      </w:pPr>
+      <w:r>
+        <w:t xml:space="preserve">Store Detail – Each store has a list of the store’s name, </w:t>
+      </w:r>
+      <w:r>
+        <w:t>its</w:t>
+      </w:r>
+      <w:r>
+        <w:t xml:space="preserve"> manager, and finally </w:t>
+      </w:r>
+      <w:r>
+        <w:t>its</w:t>
+      </w:r>
+      <w:r>
+        <w:t xml:space="preserve"> inventory as stored in the ‘</w:t>
+      </w:r>
+      <w:proofErr w:type="spellStart"/>
+      <w:r>
+        <w:t>StoreItem</w:t>
+      </w:r>
+      <w:proofErr w:type="spellEnd"/>
+      <w:r>
+        <w:t xml:space="preserve">’ table. </w:t>
+      </w:r>
+      <w:r>
+        <w:t>Clicking on an item brings you to its item detail page.</w:t>
+      </w:r>
+    </w:p>
+    <w:p>
+      <w:pPr>
+        <w:pStyle w:val="ListParagraph"/>
+        <w:numPr>
+          <w:ilvl w:val="0"/>
+          <w:numId w:val="8"/>
+        </w:numPr>
+      </w:pPr>
+      <w:r>
+        <w:t>Manager list</w:t>
+      </w:r>
+      <w:r>
+        <w:t xml:space="preserve"> </w:t>
+      </w:r>
+      <w:r>
+        <w:t>–</w:t>
+      </w:r>
+      <w:r>
+        <w:t xml:space="preserve"> </w:t>
+      </w:r>
+      <w:r>
+        <w:t>A list of the managers in the database. Includes their name, number, and email address.</w:t>
+      </w:r>
+    </w:p>
+    <w:p>
+      <w:pPr>
+        <w:pStyle w:val="ListParagraph"/>
+        <w:numPr>
+          <w:ilvl w:val="0"/>
+          <w:numId w:val="8"/>
+        </w:numPr>
+      </w:pPr>
+      <w:r>
+        <w:t>Items list</w:t>
+      </w:r>
+      <w:r>
+        <w:t xml:space="preserve"> – a list of the items stored in a database. Each link is a page that has the item’s details including a description.</w:t>
+      </w:r>
+    </w:p>
+    <w:p>
+      <w:pPr>
+        <w:pStyle w:val="ListParagraph"/>
+        <w:numPr>
+          <w:ilvl w:val="0"/>
+          <w:numId w:val="8"/>
+        </w:numPr>
+      </w:pPr>
+      <w:r>
+        <w:t>Admin Menu</w:t>
+      </w:r>
+      <w:r>
+        <w:t xml:space="preserve"> – A link to the admin page of the Django framework. Only members of the ‘staff’ user group can access this page.</w:t>
+      </w:r>
+    </w:p>
+    <w:p>
+      <w:pPr>
+        <w:pStyle w:val="ListParagraph"/>
+        <w:numPr>
+          <w:ilvl w:val="0"/>
+          <w:numId w:val="8"/>
+        </w:numPr>
+      </w:pPr>
+      <w:r>
+        <w:t xml:space="preserve">Store </w:t>
+      </w:r>
+      <w:r>
+        <w:t>Recount</w:t>
+      </w:r>
+      <w:r>
+        <w:t xml:space="preserve"> – Authenticated users can edit the amount of inventory in a particular s tore</w:t>
+      </w:r>
+    </w:p>
+    <w:p>
+      <w:pPr>
+        <w:pStyle w:val="Heading3"/>
+      </w:pPr>
+      <w:r>
+        <w:t>User functions</w:t>
+      </w:r>
+    </w:p>
+    <w:p>
+      <w:pPr>
+        <w:pStyle w:val="ListParagraph"/>
+        <w:numPr>
+          <w:ilvl w:val="0"/>
+          <w:numId w:val="9"/>
+        </w:numPr>
+      </w:pPr>
+      <w:r>
+        <w:t>Logging in</w:t>
+      </w:r>
+      <w:r>
+        <w:t xml:space="preserve"> – Clicking the ‘login’ link will bring a user to a login page. Users can enter their username and password and then be redirected to the original page.</w:t>
+      </w:r>
+    </w:p>
+    <w:p>
+      <w:pPr>
+        <w:pStyle w:val="ListParagraph"/>
+        <w:numPr>
+          <w:ilvl w:val="0"/>
+          <w:numId w:val="9"/>
+        </w:numPr>
+      </w:pPr>
+      <w:r>
+        <w:t>Logging out</w:t>
+      </w:r>
+      <w:r>
+        <w:t xml:space="preserve"> – Clicking the ‘logout’ link will allow users to logout.</w:t>
+      </w:r>
+    </w:p>
+    <w:p>
+      <w:pPr>
+        <w:pStyle w:val="ListParagraph"/>
+        <w:numPr>
+          <w:ilvl w:val="0"/>
+          <w:numId w:val="9"/>
+        </w:numPr>
+      </w:pPr>
+      <w:r>
+        <w:t>Changing personal info</w:t>
+      </w:r>
+      <w:r>
+        <w:t xml:space="preserve"> – By clicking on a logged in user’s name, that user can change their name, phone number, and email address.</w:t>
+      </w:r>
+    </w:p>
+    <w:p/>
+    <w:p>
+      <w:pPr>
+        <w:pStyle w:val="Heading1"/>
+      </w:pPr>
+      <w:bookmarkStart w:id="9" w:name="_Toc480883253"/>
+      <w:bookmarkStart w:id="10" w:name="_Toc480885006"/>
+      <w:r>
+        <w:lastRenderedPageBreak/>
+        <w:t>Original Proposal</w:t>
+      </w:r>
+      <w:bookmarkEnd w:id="9"/>
+      <w:bookmarkEnd w:id="10"/>
+    </w:p>
+    <w:p>
       <w:r>
         <w:t>I got in contact with a friend who currently works for an IT department. He recommended I look into the Django Framework as a starting point for my project. After reading through the documents I noticed many similarities between its capabilities and a program I use at my job: An inventory management system.</w:t>
       </w:r>
@@ -1345,7 +1564,20 @@
     </w:p>
     <w:p>
       <w:r>
-        <w:t>I have a few stretch goals in mind if all goes according to plan. I want to enable communication between this inventory database and a separate ‘distributor’ database. The Inventory management system will create an order list to send to the distributor, and the distributor program will automatically fill the order and send an invoice back to the inventory management system. I also want a separate program to automatically fill out any new orders with a prediction based on the previous X days worth of sales.</w:t>
+        <w:t xml:space="preserve">I have a few stretch goals in mind if all goes according to plan. I want to enable communication between this inventory database and a separate ‘distributor’ database. The Inventory management system will create an order list to send to the distributor, and the distributor program will automatically fill the order and send an invoice back to the inventory management system. I also want a separate program to automatically fill out any new orders with a prediction based on the previous X </w:t>
+      </w:r>
+      <w:proofErr w:type="spellStart"/>
+      <w:proofErr w:type="gramStart"/>
+      <w:r>
+        <w:t>days</w:t>
+      </w:r>
+      <w:proofErr w:type="gramEnd"/>
+      <w:r>
+        <w:t xml:space="preserve"> worth</w:t>
+      </w:r>
+      <w:proofErr w:type="spellEnd"/>
+      <w:r>
+        <w:t xml:space="preserve"> of sales.</w:t>
       </w:r>
     </w:p>
     <w:p/>
@@ -1357,7 +1589,6 @@
           <w:sz w:val="32"/>
           <w:szCs w:val="32"/>
         </w:rPr>
-        <w:lastRenderedPageBreak/>
         <w:t>Journal</w:t>
       </w:r>
     </w:p>
@@ -1436,7 +1667,15 @@
     </w:p>
     <w:p>
       <w:r>
-        <w:t>Begin todo list</w:t>
+        <w:t xml:space="preserve">Begin </w:t>
+      </w:r>
+      <w:proofErr w:type="spellStart"/>
+      <w:r>
+        <w:t>todo</w:t>
+      </w:r>
+      <w:proofErr w:type="spellEnd"/>
+      <w:r>
+        <w:t xml:space="preserve"> list</w:t>
       </w:r>
     </w:p>
     <w:p>
@@ -1483,8 +1722,13 @@
     </w:p>
     <w:p>
       <w:r>
-        <w:t>Setup Github</w:t>
-      </w:r>
+        <w:t xml:space="preserve">Setup </w:t>
+      </w:r>
+      <w:proofErr w:type="spellStart"/>
+      <w:r>
+        <w:t>Github</w:t>
+      </w:r>
+      <w:proofErr w:type="spellEnd"/>
     </w:p>
     <w:p>
       <w:pPr>
@@ -1511,8 +1755,29 @@
           <w:numId w:val="3"/>
         </w:numPr>
       </w:pPr>
-      <w:r>
-        <w:t>Git config –global user.name “user_name”</w:t>
+      <w:proofErr w:type="spellStart"/>
+      <w:r>
+        <w:t>Git</w:t>
+      </w:r>
+      <w:proofErr w:type="spellEnd"/>
+      <w:r>
+        <w:t xml:space="preserve"> </w:t>
+      </w:r>
+      <w:proofErr w:type="spellStart"/>
+      <w:r>
+        <w:t>config</w:t>
+      </w:r>
+      <w:proofErr w:type="spellEnd"/>
+      <w:r>
+        <w:t xml:space="preserve"> –global user.name “</w:t>
+      </w:r>
+      <w:proofErr w:type="spellStart"/>
+      <w:r>
+        <w:t>user_name</w:t>
+      </w:r>
+      <w:proofErr w:type="spellEnd"/>
+      <w:r>
+        <w:t>”</w:t>
       </w:r>
     </w:p>
     <w:p>
@@ -1523,8 +1788,29 @@
           <w:numId w:val="3"/>
         </w:numPr>
       </w:pPr>
-      <w:r>
-        <w:t>Git config –global user.email “Email.id”</w:t>
+      <w:proofErr w:type="spellStart"/>
+      <w:r>
+        <w:t>Git</w:t>
+      </w:r>
+      <w:proofErr w:type="spellEnd"/>
+      <w:r>
+        <w:t xml:space="preserve"> </w:t>
+      </w:r>
+      <w:proofErr w:type="spellStart"/>
+      <w:r>
+        <w:t>config</w:t>
+      </w:r>
+      <w:proofErr w:type="spellEnd"/>
+      <w:r>
+        <w:t xml:space="preserve"> –global </w:t>
+      </w:r>
+      <w:proofErr w:type="spellStart"/>
+      <w:r>
+        <w:t>user.email</w:t>
+      </w:r>
+      <w:proofErr w:type="spellEnd"/>
+      <w:r>
+        <w:t xml:space="preserve"> “Email.id”</w:t>
       </w:r>
     </w:p>
     <w:p>
@@ -1535,8 +1821,21 @@
           <w:numId w:val="3"/>
         </w:numPr>
       </w:pPr>
-      <w:r>
-        <w:t>Git init ## IN SOURCE FOLDER</w:t>
+      <w:proofErr w:type="spellStart"/>
+      <w:r>
+        <w:t>Git</w:t>
+      </w:r>
+      <w:proofErr w:type="spellEnd"/>
+      <w:r>
+        <w:t xml:space="preserve"> </w:t>
+      </w:r>
+      <w:proofErr w:type="spellStart"/>
+      <w:r>
+        <w:t>init</w:t>
+      </w:r>
+      <w:proofErr w:type="spellEnd"/>
+      <w:r>
+        <w:t xml:space="preserve"> ## IN SOURCE FOLDER</w:t>
       </w:r>
     </w:p>
     <w:p>
@@ -1547,8 +1846,21 @@
           <w:numId w:val="3"/>
         </w:numPr>
       </w:pPr>
-      <w:r>
-        <w:t>Git add . ##add everything in this folder</w:t>
+      <w:proofErr w:type="spellStart"/>
+      <w:r>
+        <w:t>Git</w:t>
+      </w:r>
+      <w:proofErr w:type="spellEnd"/>
+      <w:r>
+        <w:t xml:space="preserve"> </w:t>
+      </w:r>
+      <w:proofErr w:type="gramStart"/>
+      <w:r>
+        <w:t>add .</w:t>
+      </w:r>
+      <w:proofErr w:type="gramEnd"/>
+      <w:r>
+        <w:t xml:space="preserve"> ##add everything in this folder</w:t>
       </w:r>
     </w:p>
     <w:p>
@@ -1559,8 +1871,13 @@
           <w:numId w:val="3"/>
         </w:numPr>
       </w:pPr>
-      <w:r>
-        <w:t>Git commit –m “MESSAGE’</w:t>
+      <w:proofErr w:type="spellStart"/>
+      <w:r>
+        <w:t>Git</w:t>
+      </w:r>
+      <w:proofErr w:type="spellEnd"/>
+      <w:r>
+        <w:t xml:space="preserve"> commit –m “MESSAGE’</w:t>
       </w:r>
     </w:p>
     <w:p>
@@ -1572,8 +1889,13 @@
         </w:numPr>
       </w:pPr>
       <w:r>
-        <w:t>##Create repository on Github</w:t>
-      </w:r>
+        <w:t xml:space="preserve">##Create repository on </w:t>
+      </w:r>
+      <w:proofErr w:type="spellStart"/>
+      <w:r>
+        <w:t>Github</w:t>
+      </w:r>
+      <w:proofErr w:type="spellEnd"/>
     </w:p>
     <w:p>
       <w:pPr>
@@ -1583,8 +1905,21 @@
           <w:numId w:val="3"/>
         </w:numPr>
       </w:pPr>
-      <w:r>
-        <w:t xml:space="preserve">Git remod add origin </w:t>
+      <w:proofErr w:type="spellStart"/>
+      <w:r>
+        <w:t>Git</w:t>
+      </w:r>
+      <w:proofErr w:type="spellEnd"/>
+      <w:r>
+        <w:t xml:space="preserve"> </w:t>
+      </w:r>
+      <w:proofErr w:type="spellStart"/>
+      <w:r>
+        <w:t>remod</w:t>
+      </w:r>
+      <w:proofErr w:type="spellEnd"/>
+      <w:r>
+        <w:t xml:space="preserve"> add origin </w:t>
       </w:r>
       <w:r>
         <w:rPr>
@@ -1601,8 +1936,14 @@
           <w:numId w:val="3"/>
         </w:numPr>
       </w:pPr>
-      <w:r>
-        <w:t>Git push origin master</w:t>
+      <w:proofErr w:type="spellStart"/>
+      <w:r>
+        <w:lastRenderedPageBreak/>
+        <w:t>Git</w:t>
+      </w:r>
+      <w:proofErr w:type="spellEnd"/>
+      <w:r>
+        <w:t xml:space="preserve"> push origin master</w:t>
       </w:r>
     </w:p>
     <w:p>
@@ -1663,9 +2004,11 @@
           <w:numId w:val="3"/>
         </w:numPr>
       </w:pPr>
+      <w:proofErr w:type="spellStart"/>
       <w:r>
         <w:t>PyDev</w:t>
       </w:r>
+      <w:proofErr w:type="spellEnd"/>
     </w:p>
     <w:p>
       <w:pPr>
@@ -1721,9 +2064,11 @@
           <w:numId w:val="3"/>
         </w:numPr>
       </w:pPr>
+      <w:proofErr w:type="spellStart"/>
       <w:r>
         <w:t>Liclipse</w:t>
       </w:r>
+      <w:proofErr w:type="spellEnd"/>
     </w:p>
     <w:p>
       <w:pPr>
@@ -1749,8 +2094,37 @@
       <w:pPr>
         <w:ind w:left="1080"/>
       </w:pPr>
-      <w:r>
-        <w:t xml:space="preserve">PyDev and LiClipse were chosen as my IDE of choice to use when writing my code. I have used eclipse in the past and LiClipse is a community updated version that includes PyDev. </w:t>
+      <w:proofErr w:type="spellStart"/>
+      <w:r>
+        <w:t>PyDev</w:t>
+      </w:r>
+      <w:proofErr w:type="spellEnd"/>
+      <w:r>
+        <w:t xml:space="preserve"> and </w:t>
+      </w:r>
+      <w:proofErr w:type="spellStart"/>
+      <w:r>
+        <w:t>LiClipse</w:t>
+      </w:r>
+      <w:proofErr w:type="spellEnd"/>
+      <w:r>
+        <w:t xml:space="preserve"> were chosen as my IDE of choice to use when writing my code. I have used eclipse in the past and </w:t>
+      </w:r>
+      <w:proofErr w:type="spellStart"/>
+      <w:r>
+        <w:t>LiClipse</w:t>
+      </w:r>
+      <w:proofErr w:type="spellEnd"/>
+      <w:r>
+        <w:t xml:space="preserve"> is a community updated version that includes </w:t>
+      </w:r>
+      <w:proofErr w:type="spellStart"/>
+      <w:r>
+        <w:t>PyDev</w:t>
+      </w:r>
+      <w:proofErr w:type="spellEnd"/>
+      <w:r>
+        <w:t xml:space="preserve">. </w:t>
       </w:r>
     </w:p>
     <w:p>
@@ -1763,7 +2137,6 @@
         <w:pStyle w:val="Heading2"/>
       </w:pPr>
       <w:r>
-        <w:lastRenderedPageBreak/>
         <w:t>February 2</w:t>
       </w:r>
       <w:r>
@@ -1778,21 +2151,53 @@
     </w:p>
     <w:p>
       <w:r>
-        <w:t>I started today by going over the work I had previously completed. However when I tried adding an ‘app’ as Django calls modules, or running the server, I got errors that indicated my install hadn’t gone according to plan. After reviewing the documentation and starting the project over a couple times I finally got a solid installation.</w:t>
+        <w:t xml:space="preserve">I started today by going over the work I had previously completed. However when I tried adding an ‘app’ as Django calls modules, or running the server, I got errors that indicated my install hadn’t gone according to plan. After reviewing the documentation and starting the project over a couple times </w:t>
+      </w:r>
+      <w:proofErr w:type="gramStart"/>
+      <w:r>
+        <w:t>I</w:t>
+      </w:r>
+      <w:proofErr w:type="gramEnd"/>
+      <w:r>
+        <w:t xml:space="preserve"> finally got a solid installation.</w:t>
       </w:r>
     </w:p>
     <w:p>
       <w:r>
         <w:t xml:space="preserve">I had originally installed a Virtual environment for Django / Python to work on. This was done with the command </w:t>
       </w:r>
+      <w:proofErr w:type="spellStart"/>
       <w:r>
         <w:rPr>
           <w:i/>
         </w:rPr>
-        <w:t xml:space="preserve">pynenv. </w:t>
-      </w:r>
-      <w:r>
-        <w:t xml:space="preserve">It was recommended during the pydev installation. I was unaware, however, that Liclipse needed to have the virtual interpreter set up in order to compile and use many of the Django functions. This caused a slew of errors when trying to edit programs in my environment. </w:t>
+        <w:t>pynenv</w:t>
+      </w:r>
+      <w:proofErr w:type="spellEnd"/>
+      <w:r>
+        <w:rPr>
+          <w:i/>
+        </w:rPr>
+        <w:t xml:space="preserve">. </w:t>
+      </w:r>
+      <w:r>
+        <w:t xml:space="preserve">It was recommended during the </w:t>
+      </w:r>
+      <w:proofErr w:type="spellStart"/>
+      <w:r>
+        <w:t>pydev</w:t>
+      </w:r>
+      <w:proofErr w:type="spellEnd"/>
+      <w:r>
+        <w:t xml:space="preserve"> installation. I was unaware, however, that </w:t>
+      </w:r>
+      <w:proofErr w:type="spellStart"/>
+      <w:r>
+        <w:t>Liclipse</w:t>
+      </w:r>
+      <w:proofErr w:type="spellEnd"/>
+      <w:r>
+        <w:t xml:space="preserve"> needed to have the virtual interpreter set up in order to compile and use many of the Django functions. This caused a slew of errors when trying to edit programs in my environment. </w:t>
       </w:r>
     </w:p>
     <w:p>
@@ -1806,7 +2211,15 @@
         <w:t>manage.py</w:t>
       </w:r>
       <w:r>
-        <w:t xml:space="preserve"> program included with the framework. I found out that thankfully LiClipse could directly access the </w:t>
+        <w:t xml:space="preserve"> program included with the framework. I found out that thankfully </w:t>
+      </w:r>
+      <w:proofErr w:type="spellStart"/>
+      <w:r>
+        <w:t>LiClipse</w:t>
+      </w:r>
+      <w:proofErr w:type="spellEnd"/>
+      <w:r>
+        <w:t xml:space="preserve"> could directly access the </w:t>
       </w:r>
       <w:r>
         <w:rPr>
@@ -1825,8 +2238,13 @@
         </w:rPr>
       </w:pPr>
       <w:r>
-        <w:t>I also discovered migrations, which are required when dealing with the databases:</w:t>
-      </w:r>
+        <w:t>I also discovered migrations, which are required when dealing with the databases</w:t>
+      </w:r>
+      <w:proofErr w:type="gramStart"/>
+      <w:r>
+        <w:t>:</w:t>
+      </w:r>
+      <w:proofErr w:type="gramEnd"/>
       <w:r>
         <w:br/>
       </w:r>
@@ -1836,6 +2254,7 @@
         </w:rPr>
         <w:t>You should think of migrations as a version control system for your database schema. </w:t>
       </w:r>
+      <w:proofErr w:type="spellStart"/>
       <w:r>
         <w:rPr>
           <w:b/>
@@ -1844,6 +2263,7 @@
         </w:rPr>
         <w:t>makemigrations</w:t>
       </w:r>
+      <w:proofErr w:type="spellEnd"/>
       <w:r>
         <w:rPr>
           <w:i/>
@@ -1905,6 +2325,7 @@
     </w:p>
     <w:p>
       <w:r>
+        <w:lastRenderedPageBreak/>
         <w:t>Do:</w:t>
       </w:r>
     </w:p>
@@ -2012,8 +2433,13 @@
         </w:rPr>
         <w:t xml:space="preserve">  </w:t>
       </w:r>
-      <w:r>
-        <w:t>There were some issues creating the models from there, but after a few bugs were worked out creating new stores via the web-based admin menu in Django.</w:t>
+      <w:proofErr w:type="gramStart"/>
+      <w:r>
+        <w:t>There</w:t>
+      </w:r>
+      <w:proofErr w:type="gramEnd"/>
+      <w:r>
+        <w:t xml:space="preserve"> were some issues creating the models from there, but after a few bugs were worked out creating new stores via the web-based admin menu in Django.</w:t>
       </w:r>
     </w:p>
     <w:p>
@@ -2037,9 +2463,29 @@
       <w:r>
         <w:t xml:space="preserve">Adding models to the admin screen becoming very easy. This week added manager, item, and stores. Added items into the admin menu and tested views with these new objects. After trying to add </w:t>
       </w:r>
-      <w:r>
-        <w:lastRenderedPageBreak/>
-        <w:t>InventoryItem the whole site breaks down. It likely has something to do with the ManyToManyField unique_together. I’ll have to redo some of the model code with through instead.</w:t>
+      <w:proofErr w:type="spellStart"/>
+      <w:r>
+        <w:t>InventoryItem</w:t>
+      </w:r>
+      <w:proofErr w:type="spellEnd"/>
+      <w:r>
+        <w:t xml:space="preserve"> the whole site breaks down. It likely has something to do with the </w:t>
+      </w:r>
+      <w:proofErr w:type="spellStart"/>
+      <w:r>
+        <w:t>ManyToManyField</w:t>
+      </w:r>
+      <w:proofErr w:type="spellEnd"/>
+      <w:r>
+        <w:t xml:space="preserve"> </w:t>
+      </w:r>
+      <w:proofErr w:type="spellStart"/>
+      <w:r>
+        <w:t>unique_together</w:t>
+      </w:r>
+      <w:proofErr w:type="spellEnd"/>
+      <w:r>
+        <w:t>. I’ll have to redo some of the model code with through instead.</w:t>
       </w:r>
     </w:p>
     <w:p>
@@ -2061,7 +2507,23 @@
     </w:p>
     <w:p>
       <w:r>
-        <w:t>I’ve spent the last month reworking some test cases on my previous models along with adding the final models, StoreItems, and a handful of classes to be used in the future. The previous manytomanyfield attempt did not work, and I had to rewrite a large portion of the code to accommodate my new method of using a set of paired foreign keys as a primary key for a table. However the next large problem I’ve come across is actually rendering the intermediary class into a coherent HTML page. This is going to take a LOT of research…</w:t>
+        <w:t xml:space="preserve">I’ve spent the last month reworking some test cases on my previous models along with adding the final models, </w:t>
+      </w:r>
+      <w:proofErr w:type="spellStart"/>
+      <w:r>
+        <w:t>StoreItems</w:t>
+      </w:r>
+      <w:proofErr w:type="spellEnd"/>
+      <w:r>
+        <w:t xml:space="preserve">, and a handful of classes to be used in the future. The previous </w:t>
+      </w:r>
+      <w:proofErr w:type="spellStart"/>
+      <w:r>
+        <w:t>manytomanyfield</w:t>
+      </w:r>
+      <w:proofErr w:type="spellEnd"/>
+      <w:r>
+        <w:t xml:space="preserve"> attempt did not work, and I had to rewrite a large portion of the code to accommodate my new method of using a set of paired foreign keys as a primary key for a table. However the next large problem I’ve come across is actually rendering the intermediary class into a coherent HTML page. This is going to take a LOT of research…</w:t>
       </w:r>
     </w:p>
     <w:p>
@@ -2083,7 +2545,15 @@
     </w:p>
     <w:p>
       <w:r>
-        <w:t>GREAT SUCCESS, I’ve finally got the intermediary class passed through my urls, through my views, and into my template. This allows me to render the variables I want on the web page quickly, easily, and in a much more modular way than I imagined would be possible. I spent a good amount of time working with templates and views and have created many new debugging functionality as well as templates. The next step is to allow a user to change the quantity of an item in a store, again using the intermediary class.</w:t>
+        <w:t xml:space="preserve">GREAT SUCCESS, I’ve finally got the intermediary class passed through my </w:t>
+      </w:r>
+      <w:proofErr w:type="spellStart"/>
+      <w:r>
+        <w:t>urls</w:t>
+      </w:r>
+      <w:proofErr w:type="spellEnd"/>
+      <w:r>
+        <w:t>, through my views, and into my template. This allows me to render the variables I want on the web page quickly, easily, and in a much more modular way than I imagined would be possible. I spent a good amount of time working with templates and views and have created many new debugging functionality as well as templates. The next step is to allow a user to change the quantity of an item in a store, again using the intermediary class.</w:t>
       </w:r>
     </w:p>
     <w:p>
@@ -2125,6 +2595,7 @@
         <w:pStyle w:val="Heading2"/>
       </w:pPr>
       <w:r>
+        <w:lastRenderedPageBreak/>
         <w:t>April 15</w:t>
       </w:r>
       <w:r>
@@ -2194,8 +2665,6 @@
       <w:r>
         <w:t>, 2017</w:t>
       </w:r>
-      <w:bookmarkStart w:id="9" w:name="_GoBack"/>
-      <w:bookmarkEnd w:id="9"/>
     </w:p>
     <w:p>
       <w:pPr>
@@ -2271,7 +2740,6 @@
         </w:numPr>
       </w:pPr>
       <w:r>
-        <w:lastRenderedPageBreak/>
         <w:t>Intermediate views and functionality ( see February backlog</w:t>
       </w:r>
       <w:r>
@@ -2379,8 +2847,13 @@
           <w:numId w:val="5"/>
         </w:numPr>
       </w:pPr>
-      <w:r>
-        <w:t>InventoryItem (2/19)</w:t>
+      <w:proofErr w:type="spellStart"/>
+      <w:r>
+        <w:t>InventoryItem</w:t>
+      </w:r>
+      <w:proofErr w:type="spellEnd"/>
+      <w:r>
+        <w:t xml:space="preserve"> (2/19)</w:t>
       </w:r>
     </w:p>
     <w:p>
@@ -2520,6 +2993,7 @@
         </w:numPr>
       </w:pPr>
       <w:r>
+        <w:lastRenderedPageBreak/>
         <w:t>Recount Inventory (4/2)</w:t>
       </w:r>
     </w:p>
@@ -2556,7 +3030,15 @@
         </w:numPr>
       </w:pPr>
       <w:r>
-        <w:t>Lists all items in store, editable qty field</w:t>
+        <w:t xml:space="preserve">Lists all items in store, editable </w:t>
+      </w:r>
+      <w:proofErr w:type="spellStart"/>
+      <w:r>
+        <w:t>qty</w:t>
+      </w:r>
+      <w:proofErr w:type="spellEnd"/>
+      <w:r>
+        <w:t xml:space="preserve"> field</w:t>
       </w:r>
     </w:p>
     <w:p>
@@ -2568,7 +3050,15 @@
         </w:numPr>
       </w:pPr>
       <w:r>
-        <w:t>Removes inventory from store based on qty field</w:t>
+        <w:t xml:space="preserve">Removes inventory from store based on </w:t>
+      </w:r>
+      <w:proofErr w:type="spellStart"/>
+      <w:r>
+        <w:t>qty</w:t>
+      </w:r>
+      <w:proofErr w:type="spellEnd"/>
+      <w:r>
+        <w:t xml:space="preserve"> field</w:t>
       </w:r>
     </w:p>
     <w:p>
@@ -2595,7 +3085,15 @@
         </w:numPr>
       </w:pPr>
       <w:r>
-        <w:t>List all item with editable qty field</w:t>
+        <w:t xml:space="preserve">List all item with editable </w:t>
+      </w:r>
+      <w:proofErr w:type="spellStart"/>
+      <w:r>
+        <w:t>qty</w:t>
+      </w:r>
+      <w:proofErr w:type="spellEnd"/>
+      <w:r>
+        <w:t xml:space="preserve"> field</w:t>
       </w:r>
     </w:p>
     <w:p>
@@ -2607,7 +3105,15 @@
         </w:numPr>
       </w:pPr>
       <w:r>
-        <w:t>Adds qty of items to store</w:t>
+        <w:t xml:space="preserve">Adds </w:t>
+      </w:r>
+      <w:proofErr w:type="spellStart"/>
+      <w:r>
+        <w:t>qty</w:t>
+      </w:r>
+      <w:proofErr w:type="spellEnd"/>
+      <w:r>
+        <w:t xml:space="preserve"> of items to store</w:t>
       </w:r>
     </w:p>
     <w:p>
@@ -2703,7 +3209,6 @@
         </w:numPr>
       </w:pPr>
       <w:r>
-        <w:lastRenderedPageBreak/>
         <w:t>Logins: Manager, Admin</w:t>
       </w:r>
     </w:p>
@@ -2784,8 +3289,13 @@
         </w:rPr>
         <w:t xml:space="preserve">TABLE: </w:t>
       </w:r>
-      <w:r>
-        <w:t>ReCount Inventory (Manager, Admin)</w:t>
+      <w:proofErr w:type="spellStart"/>
+      <w:r>
+        <w:t>ReCount</w:t>
+      </w:r>
+      <w:proofErr w:type="spellEnd"/>
+      <w:r>
+        <w:t xml:space="preserve"> Inventory (Manager, Admin)</w:t>
       </w:r>
     </w:p>
     <w:p>
@@ -2800,7 +3310,15 @@
         </w:rPr>
       </w:pPr>
       <w:r>
-        <w:t>List all items in store with expected value, editable qty field</w:t>
+        <w:t xml:space="preserve">List all items in store with expected value, editable </w:t>
+      </w:r>
+      <w:proofErr w:type="spellStart"/>
+      <w:r>
+        <w:t>qty</w:t>
+      </w:r>
+      <w:proofErr w:type="spellEnd"/>
+      <w:r>
+        <w:t xml:space="preserve"> field</w:t>
       </w:r>
     </w:p>
     <w:p>
@@ -2899,7 +3417,15 @@
         </w:numPr>
       </w:pPr>
       <w:r>
-        <w:t>Auto-add all inventory to store, qty 0</w:t>
+        <w:t xml:space="preserve">Auto-add all inventory to store, </w:t>
+      </w:r>
+      <w:proofErr w:type="spellStart"/>
+      <w:r>
+        <w:t>qty</w:t>
+      </w:r>
+      <w:proofErr w:type="spellEnd"/>
+      <w:r>
+        <w:t xml:space="preserve"> 0</w:t>
       </w:r>
     </w:p>
     <w:p>
@@ -2941,7 +3467,15 @@
         </w:numPr>
       </w:pPr>
       <w:r>
-        <w:t>Lists all items in store, editable qty field</w:t>
+        <w:t xml:space="preserve">Lists all items in store, editable </w:t>
+      </w:r>
+      <w:proofErr w:type="spellStart"/>
+      <w:r>
+        <w:t>qty</w:t>
+      </w:r>
+      <w:proofErr w:type="spellEnd"/>
+      <w:r>
+        <w:t xml:space="preserve"> field</w:t>
       </w:r>
     </w:p>
     <w:p>
@@ -2953,7 +3487,15 @@
         </w:numPr>
       </w:pPr>
       <w:r>
-        <w:t>Removes inventory from store based on qty field</w:t>
+        <w:t xml:space="preserve">Removes inventory from store based on </w:t>
+      </w:r>
+      <w:proofErr w:type="spellStart"/>
+      <w:r>
+        <w:t>qty</w:t>
+      </w:r>
+      <w:proofErr w:type="spellEnd"/>
+      <w:r>
+        <w:t xml:space="preserve"> field</w:t>
       </w:r>
     </w:p>
     <w:p>
@@ -3019,7 +3561,15 @@
         </w:numPr>
       </w:pPr>
       <w:r>
-        <w:t>List all item with editable qty field</w:t>
+        <w:t xml:space="preserve">List all item with editable </w:t>
+      </w:r>
+      <w:proofErr w:type="spellStart"/>
+      <w:r>
+        <w:t>qty</w:t>
+      </w:r>
+      <w:proofErr w:type="spellEnd"/>
+      <w:r>
+        <w:t xml:space="preserve"> field</w:t>
       </w:r>
     </w:p>
     <w:p>
@@ -3031,7 +3581,15 @@
         </w:numPr>
       </w:pPr>
       <w:r>
-        <w:t>Adds qty of items to store</w:t>
+        <w:t xml:space="preserve">Adds </w:t>
+      </w:r>
+      <w:proofErr w:type="spellStart"/>
+      <w:r>
+        <w:t>qty</w:t>
+      </w:r>
+      <w:proofErr w:type="spellEnd"/>
+      <w:r>
+        <w:t xml:space="preserve"> of items to store</w:t>
       </w:r>
     </w:p>
     <w:p>
@@ -3043,6 +3601,7 @@
         </w:numPr>
       </w:pPr>
       <w:r>
+        <w:lastRenderedPageBreak/>
         <w:t>Auto-populate order based on most recent items sold in day (</w:t>
       </w:r>
       <w:r>
@@ -3127,7 +3686,15 @@
         </w:rPr>
       </w:pPr>
       <w:r>
-        <w:t>List items ordered in a previous order (qty&gt;0)</w:t>
+        <w:t>List items ordered in a previous order (</w:t>
+      </w:r>
+      <w:proofErr w:type="spellStart"/>
+      <w:r>
+        <w:t>qty</w:t>
+      </w:r>
+      <w:proofErr w:type="spellEnd"/>
+      <w:r>
+        <w:t>&gt;0)</w:t>
       </w:r>
     </w:p>
     <w:p>
@@ -3193,82 +3760,6 @@
         <w:t>Allows receipts, invoices and ‘communication’ between two databases</w:t>
       </w:r>
     </w:p>
-    <w:p>
-      <w:pPr>
-        <w:rPr>
-          <w:rFonts w:asciiTheme="majorHAnsi" w:eastAsiaTheme="majorEastAsia" w:hAnsiTheme="majorHAnsi" w:cstheme="majorBidi"/>
-          <w:color w:val="2E74B5" w:themeColor="accent1" w:themeShade="BF"/>
-          <w:sz w:val="32"/>
-          <w:szCs w:val="32"/>
-        </w:rPr>
-      </w:pPr>
-    </w:p>
-    <w:bookmarkStart w:id="10" w:name="_Toc480883301" w:displacedByCustomXml="next"/>
-    <w:bookmarkStart w:id="11" w:name="_Toc480883254" w:displacedByCustomXml="next"/>
-    <w:sdt>
-      <w:sdtPr>
-        <w:id w:val="-1171797986"/>
-        <w:docPartObj>
-          <w:docPartGallery w:val="Bibliographies"/>
-          <w:docPartUnique/>
-        </w:docPartObj>
-      </w:sdtPr>
-      <w:sdtEndPr>
-        <w:rPr>
-          <w:rFonts w:asciiTheme="minorHAnsi" w:eastAsiaTheme="minorHAnsi" w:hAnsiTheme="minorHAnsi" w:cstheme="minorBidi"/>
-          <w:color w:val="auto"/>
-          <w:sz w:val="22"/>
-          <w:szCs w:val="22"/>
-        </w:rPr>
-      </w:sdtEndPr>
-      <w:sdtContent>
-        <w:p>
-          <w:pPr>
-            <w:pStyle w:val="Heading1"/>
-          </w:pPr>
-          <w:r>
-            <w:t>References</w:t>
-          </w:r>
-          <w:bookmarkEnd w:id="11"/>
-          <w:bookmarkEnd w:id="10"/>
-        </w:p>
-        <w:sdt>
-          <w:sdtPr>
-            <w:id w:val="-573587230"/>
-            <w:bibliography/>
-          </w:sdtPr>
-          <w:sdtContent>
-            <w:p>
-              <w:r>
-                <w:fldChar w:fldCharType="begin"/>
-              </w:r>
-              <w:r>
-                <w:instrText xml:space="preserve"> BIBLIOGRAPHY </w:instrText>
-              </w:r>
-              <w:r>
-                <w:fldChar w:fldCharType="separate"/>
-              </w:r>
-              <w:r>
-                <w:rPr>
-                  <w:b/>
-                  <w:bCs/>
-                  <w:noProof/>
-                </w:rPr>
-                <w:t>There are no sources in the current document.</w:t>
-              </w:r>
-              <w:r>
-                <w:rPr>
-                  <w:b/>
-                  <w:bCs/>
-                  <w:noProof/>
-                </w:rPr>
-                <w:fldChar w:fldCharType="end"/>
-              </w:r>
-            </w:p>
-          </w:sdtContent>
-        </w:sdt>
-      </w:sdtContent>
-    </w:sdt>
     <w:p/>
     <w:sectPr>
       <w:headerReference w:type="default" r:id="rId17"/>
@@ -3367,7 +3858,7 @@
           <w:rPr>
             <w:noProof/>
           </w:rPr>
-          <w:t>3</w:t>
+          <w:t>10</w:t>
         </w:r>
         <w:r>
           <w:rPr>
@@ -3728,6 +4219,232 @@
     </w:lvl>
   </w:abstractNum>
   <w:abstractNum w:abstractNumId="3" w15:restartNumberingAfterBreak="0">
+    <w:nsid w:val="28A57BF2"/>
+    <w:multiLevelType w:val="hybridMultilevel"/>
+    <w:tmpl w:val="774ACCB2"/>
+    <w:lvl w:ilvl="0" w:tplc="04090001">
+      <w:start w:val="1"/>
+      <w:numFmt w:val="bullet"/>
+      <w:lvlText w:val=""/>
+      <w:lvlJc w:val="left"/>
+      <w:pPr>
+        <w:ind w:left="720" w:hanging="360"/>
+      </w:pPr>
+      <w:rPr>
+        <w:rFonts w:ascii="Symbol" w:hAnsi="Symbol" w:hint="default"/>
+      </w:rPr>
+    </w:lvl>
+    <w:lvl w:ilvl="1" w:tplc="04090003">
+      <w:start w:val="1"/>
+      <w:numFmt w:val="bullet"/>
+      <w:lvlText w:val="o"/>
+      <w:lvlJc w:val="left"/>
+      <w:pPr>
+        <w:ind w:left="1440" w:hanging="360"/>
+      </w:pPr>
+      <w:rPr>
+        <w:rFonts w:ascii="Courier New" w:hAnsi="Courier New" w:cs="Courier New" w:hint="default"/>
+      </w:rPr>
+    </w:lvl>
+    <w:lvl w:ilvl="2" w:tplc="04090005" w:tentative="1">
+      <w:start w:val="1"/>
+      <w:numFmt w:val="bullet"/>
+      <w:lvlText w:val=""/>
+      <w:lvlJc w:val="left"/>
+      <w:pPr>
+        <w:ind w:left="2160" w:hanging="360"/>
+      </w:pPr>
+      <w:rPr>
+        <w:rFonts w:ascii="Wingdings" w:hAnsi="Wingdings" w:hint="default"/>
+      </w:rPr>
+    </w:lvl>
+    <w:lvl w:ilvl="3" w:tplc="04090001" w:tentative="1">
+      <w:start w:val="1"/>
+      <w:numFmt w:val="bullet"/>
+      <w:lvlText w:val=""/>
+      <w:lvlJc w:val="left"/>
+      <w:pPr>
+        <w:ind w:left="2880" w:hanging="360"/>
+      </w:pPr>
+      <w:rPr>
+        <w:rFonts w:ascii="Symbol" w:hAnsi="Symbol" w:hint="default"/>
+      </w:rPr>
+    </w:lvl>
+    <w:lvl w:ilvl="4" w:tplc="04090003" w:tentative="1">
+      <w:start w:val="1"/>
+      <w:numFmt w:val="bullet"/>
+      <w:lvlText w:val="o"/>
+      <w:lvlJc w:val="left"/>
+      <w:pPr>
+        <w:ind w:left="3600" w:hanging="360"/>
+      </w:pPr>
+      <w:rPr>
+        <w:rFonts w:ascii="Courier New" w:hAnsi="Courier New" w:cs="Courier New" w:hint="default"/>
+      </w:rPr>
+    </w:lvl>
+    <w:lvl w:ilvl="5" w:tplc="04090005" w:tentative="1">
+      <w:start w:val="1"/>
+      <w:numFmt w:val="bullet"/>
+      <w:lvlText w:val=""/>
+      <w:lvlJc w:val="left"/>
+      <w:pPr>
+        <w:ind w:left="4320" w:hanging="360"/>
+      </w:pPr>
+      <w:rPr>
+        <w:rFonts w:ascii="Wingdings" w:hAnsi="Wingdings" w:hint="default"/>
+      </w:rPr>
+    </w:lvl>
+    <w:lvl w:ilvl="6" w:tplc="04090001" w:tentative="1">
+      <w:start w:val="1"/>
+      <w:numFmt w:val="bullet"/>
+      <w:lvlText w:val=""/>
+      <w:lvlJc w:val="left"/>
+      <w:pPr>
+        <w:ind w:left="5040" w:hanging="360"/>
+      </w:pPr>
+      <w:rPr>
+        <w:rFonts w:ascii="Symbol" w:hAnsi="Symbol" w:hint="default"/>
+      </w:rPr>
+    </w:lvl>
+    <w:lvl w:ilvl="7" w:tplc="04090003" w:tentative="1">
+      <w:start w:val="1"/>
+      <w:numFmt w:val="bullet"/>
+      <w:lvlText w:val="o"/>
+      <w:lvlJc w:val="left"/>
+      <w:pPr>
+        <w:ind w:left="5760" w:hanging="360"/>
+      </w:pPr>
+      <w:rPr>
+        <w:rFonts w:ascii="Courier New" w:hAnsi="Courier New" w:cs="Courier New" w:hint="default"/>
+      </w:rPr>
+    </w:lvl>
+    <w:lvl w:ilvl="8" w:tplc="04090005" w:tentative="1">
+      <w:start w:val="1"/>
+      <w:numFmt w:val="bullet"/>
+      <w:lvlText w:val=""/>
+      <w:lvlJc w:val="left"/>
+      <w:pPr>
+        <w:ind w:left="6480" w:hanging="360"/>
+      </w:pPr>
+      <w:rPr>
+        <w:rFonts w:ascii="Wingdings" w:hAnsi="Wingdings" w:hint="default"/>
+      </w:rPr>
+    </w:lvl>
+  </w:abstractNum>
+  <w:abstractNum w:abstractNumId="4" w15:restartNumberingAfterBreak="0">
+    <w:nsid w:val="2D6B0E8D"/>
+    <w:multiLevelType w:val="hybridMultilevel"/>
+    <w:tmpl w:val="F6B658DE"/>
+    <w:lvl w:ilvl="0" w:tplc="04090001">
+      <w:start w:val="1"/>
+      <w:numFmt w:val="bullet"/>
+      <w:lvlText w:val=""/>
+      <w:lvlJc w:val="left"/>
+      <w:pPr>
+        <w:ind w:left="720" w:hanging="360"/>
+      </w:pPr>
+      <w:rPr>
+        <w:rFonts w:ascii="Symbol" w:hAnsi="Symbol" w:hint="default"/>
+      </w:rPr>
+    </w:lvl>
+    <w:lvl w:ilvl="1" w:tplc="04090003" w:tentative="1">
+      <w:start w:val="1"/>
+      <w:numFmt w:val="bullet"/>
+      <w:lvlText w:val="o"/>
+      <w:lvlJc w:val="left"/>
+      <w:pPr>
+        <w:ind w:left="1440" w:hanging="360"/>
+      </w:pPr>
+      <w:rPr>
+        <w:rFonts w:ascii="Courier New" w:hAnsi="Courier New" w:cs="Courier New" w:hint="default"/>
+      </w:rPr>
+    </w:lvl>
+    <w:lvl w:ilvl="2" w:tplc="04090005" w:tentative="1">
+      <w:start w:val="1"/>
+      <w:numFmt w:val="bullet"/>
+      <w:lvlText w:val=""/>
+      <w:lvlJc w:val="left"/>
+      <w:pPr>
+        <w:ind w:left="2160" w:hanging="360"/>
+      </w:pPr>
+      <w:rPr>
+        <w:rFonts w:ascii="Wingdings" w:hAnsi="Wingdings" w:hint="default"/>
+      </w:rPr>
+    </w:lvl>
+    <w:lvl w:ilvl="3" w:tplc="04090001" w:tentative="1">
+      <w:start w:val="1"/>
+      <w:numFmt w:val="bullet"/>
+      <w:lvlText w:val=""/>
+      <w:lvlJc w:val="left"/>
+      <w:pPr>
+        <w:ind w:left="2880" w:hanging="360"/>
+      </w:pPr>
+      <w:rPr>
+        <w:rFonts w:ascii="Symbol" w:hAnsi="Symbol" w:hint="default"/>
+      </w:rPr>
+    </w:lvl>
+    <w:lvl w:ilvl="4" w:tplc="04090003" w:tentative="1">
+      <w:start w:val="1"/>
+      <w:numFmt w:val="bullet"/>
+      <w:lvlText w:val="o"/>
+      <w:lvlJc w:val="left"/>
+      <w:pPr>
+        <w:ind w:left="3600" w:hanging="360"/>
+      </w:pPr>
+      <w:rPr>
+        <w:rFonts w:ascii="Courier New" w:hAnsi="Courier New" w:cs="Courier New" w:hint="default"/>
+      </w:rPr>
+    </w:lvl>
+    <w:lvl w:ilvl="5" w:tplc="04090005" w:tentative="1">
+      <w:start w:val="1"/>
+      <w:numFmt w:val="bullet"/>
+      <w:lvlText w:val=""/>
+      <w:lvlJc w:val="left"/>
+      <w:pPr>
+        <w:ind w:left="4320" w:hanging="360"/>
+      </w:pPr>
+      <w:rPr>
+        <w:rFonts w:ascii="Wingdings" w:hAnsi="Wingdings" w:hint="default"/>
+      </w:rPr>
+    </w:lvl>
+    <w:lvl w:ilvl="6" w:tplc="04090001" w:tentative="1">
+      <w:start w:val="1"/>
+      <w:numFmt w:val="bullet"/>
+      <w:lvlText w:val=""/>
+      <w:lvlJc w:val="left"/>
+      <w:pPr>
+        <w:ind w:left="5040" w:hanging="360"/>
+      </w:pPr>
+      <w:rPr>
+        <w:rFonts w:ascii="Symbol" w:hAnsi="Symbol" w:hint="default"/>
+      </w:rPr>
+    </w:lvl>
+    <w:lvl w:ilvl="7" w:tplc="04090003" w:tentative="1">
+      <w:start w:val="1"/>
+      <w:numFmt w:val="bullet"/>
+      <w:lvlText w:val="o"/>
+      <w:lvlJc w:val="left"/>
+      <w:pPr>
+        <w:ind w:left="5760" w:hanging="360"/>
+      </w:pPr>
+      <w:rPr>
+        <w:rFonts w:ascii="Courier New" w:hAnsi="Courier New" w:cs="Courier New" w:hint="default"/>
+      </w:rPr>
+    </w:lvl>
+    <w:lvl w:ilvl="8" w:tplc="04090005" w:tentative="1">
+      <w:start w:val="1"/>
+      <w:numFmt w:val="bullet"/>
+      <w:lvlText w:val=""/>
+      <w:lvlJc w:val="left"/>
+      <w:pPr>
+        <w:ind w:left="6480" w:hanging="360"/>
+      </w:pPr>
+      <w:rPr>
+        <w:rFonts w:ascii="Wingdings" w:hAnsi="Wingdings" w:hint="default"/>
+      </w:rPr>
+    </w:lvl>
+  </w:abstractNum>
+  <w:abstractNum w:abstractNumId="5" w15:restartNumberingAfterBreak="0">
     <w:nsid w:val="41A512CB"/>
     <w:multiLevelType w:val="hybridMultilevel"/>
     <w:tmpl w:val="62A84748"/>
@@ -3840,7 +4557,7 @@
       </w:rPr>
     </w:lvl>
   </w:abstractNum>
-  <w:abstractNum w:abstractNumId="4" w15:restartNumberingAfterBreak="0">
+  <w:abstractNum w:abstractNumId="6" w15:restartNumberingAfterBreak="0">
     <w:nsid w:val="51F44EFB"/>
     <w:multiLevelType w:val="hybridMultilevel"/>
     <w:tmpl w:val="7CBCC686"/>
@@ -3953,7 +4670,7 @@
       </w:rPr>
     </w:lvl>
   </w:abstractNum>
-  <w:abstractNum w:abstractNumId="5" w15:restartNumberingAfterBreak="0">
+  <w:abstractNum w:abstractNumId="7" w15:restartNumberingAfterBreak="0">
     <w:nsid w:val="6E7B35C6"/>
     <w:multiLevelType w:val="hybridMultilevel"/>
     <w:tmpl w:val="4000B852"/>
@@ -4039,7 +4756,7 @@
       </w:pPr>
     </w:lvl>
   </w:abstractNum>
-  <w:abstractNum w:abstractNumId="6" w15:restartNumberingAfterBreak="0">
+  <w:abstractNum w:abstractNumId="8" w15:restartNumberingAfterBreak="0">
     <w:nsid w:val="766F546A"/>
     <w:multiLevelType w:val="hybridMultilevel"/>
     <w:tmpl w:val="EBFCC992"/>
@@ -4153,13 +4870,13 @@
     </w:lvl>
   </w:abstractNum>
   <w:num w:numId="1">
-    <w:abstractNumId w:val="3"/>
+    <w:abstractNumId w:val="5"/>
   </w:num>
   <w:num w:numId="2">
-    <w:abstractNumId w:val="6"/>
+    <w:abstractNumId w:val="8"/>
   </w:num>
   <w:num w:numId="3">
-    <w:abstractNumId w:val="4"/>
+    <w:abstractNumId w:val="6"/>
   </w:num>
   <w:num w:numId="4">
     <w:abstractNumId w:val="0"/>
@@ -4168,10 +4885,16 @@
     <w:abstractNumId w:val="2"/>
   </w:num>
   <w:num w:numId="6">
-    <w:abstractNumId w:val="5"/>
+    <w:abstractNumId w:val="7"/>
   </w:num>
   <w:num w:numId="7">
     <w:abstractNumId w:val="1"/>
+  </w:num>
+  <w:num w:numId="8">
+    <w:abstractNumId w:val="3"/>
+  </w:num>
+  <w:num w:numId="9">
+    <w:abstractNumId w:val="4"/>
   </w:num>
 </w:numbering>
 </file>
@@ -5103,7 +5826,7 @@
 </file>
 
 <file path=customXml/itemProps2.xml><?xml version="1.0" encoding="utf-8"?>
-<ds:datastoreItem xmlns:ds="http://schemas.openxmlformats.org/officeDocument/2006/customXml" ds:itemID="{2C14059F-CC28-47D6-87AF-8B548B0D8B07}">
+<ds:datastoreItem xmlns:ds="http://schemas.openxmlformats.org/officeDocument/2006/customXml" ds:itemID="{CE905CA7-5AD4-44A9-BBA0-4276836448A2}">
   <ds:schemaRefs>
     <ds:schemaRef ds:uri="http://schemas.openxmlformats.org/officeDocument/2006/bibliography"/>
   </ds:schemaRefs>

</xml_diff>